<commit_message>
GRE, GRE node conf
GRE alagút tesztelése, PNETLAB node biztonsági mentés
</commit_message>
<xml_diff>
--- a/Teszteleses_Dokumentacio_2_4.docx
+++ b/Teszteleses_Dokumentacio_2_4.docx
@@ -5,7 +5,7 @@
     <w:p>
       <w:pPr>
         <w:spacing w:line="240" w:lineRule="auto"/>
-        <w:jc w:val="both"/>
+        <w:jc w:val="center"/>
         <w:rPr>
           <w:rFonts w:eastAsia="Times New Roman"/>
           <w:szCs w:val="22"/>
@@ -26,7 +26,7 @@
     <w:p>
       <w:pPr>
         <w:spacing w:line="240" w:lineRule="auto"/>
-        <w:jc w:val="both"/>
+        <w:jc w:val="center"/>
         <w:rPr>
           <w:rFonts w:eastAsia="Times New Roman"/>
           <w:lang w:eastAsia="hu-HU"/>
@@ -46,7 +46,7 @@
     <w:p>
       <w:pPr>
         <w:spacing w:line="240" w:lineRule="auto"/>
-        <w:jc w:val="both"/>
+        <w:jc w:val="center"/>
         <w:rPr>
           <w:rFonts w:eastAsia="Times New Roman"/>
           <w:lang w:eastAsia="hu-HU"/>
@@ -80,7 +80,7 @@
     <w:p>
       <w:pPr>
         <w:spacing w:line="240" w:lineRule="auto"/>
-        <w:jc w:val="both"/>
+        <w:jc w:val="center"/>
         <w:rPr>
           <w:rFonts w:eastAsia="Times New Roman"/>
           <w:lang w:eastAsia="hu-HU"/>
@@ -114,7 +114,7 @@
     <w:p>
       <w:pPr>
         <w:spacing w:before="2040" w:line="240" w:lineRule="auto"/>
-        <w:jc w:val="both"/>
+        <w:jc w:val="center"/>
         <w:rPr>
           <w:rFonts w:eastAsia="Times New Roman"/>
           <w:lang w:eastAsia="hu-HU"/>
@@ -155,7 +155,7 @@
     <w:p>
       <w:pPr>
         <w:spacing w:before="4080" w:line="240" w:lineRule="auto"/>
-        <w:jc w:val="both"/>
+        <w:jc w:val="center"/>
         <w:rPr>
           <w:rFonts w:eastAsia="Times New Roman"/>
           <w:color w:val="000000"/>
@@ -178,7 +178,7 @@
     <w:p>
       <w:pPr>
         <w:spacing w:before="200" w:line="240" w:lineRule="auto"/>
-        <w:jc w:val="both"/>
+        <w:jc w:val="center"/>
         <w:rPr>
           <w:rFonts w:eastAsia="Times New Roman"/>
           <w:sz w:val="32"/>
@@ -200,7 +200,7 @@
     <w:p>
       <w:pPr>
         <w:spacing w:before="1920" w:line="240" w:lineRule="auto"/>
-        <w:jc w:val="both"/>
+        <w:jc w:val="center"/>
         <w:rPr>
           <w:rFonts w:eastAsia="Times New Roman"/>
           <w:color w:val="000000"/>
@@ -218,17 +218,6 @@
           <w:lang w:eastAsia="hu-HU"/>
         </w:rPr>
         <w:t>Budapest, 2024.</w:t>
-      </w:r>
-    </w:p>
-    <w:p>
-      <w:pPr>
-        <w:jc w:val="both"/>
-        <w:rPr>
-          <w:szCs w:val="22"/>
-        </w:rPr>
-      </w:pPr>
-      <w:r>
-        <w:br w:type="page"/>
       </w:r>
     </w:p>
     <w:sdt>
@@ -274,7 +263,6 @@
             <w:tabs>
               <w:tab w:val="right" w:leader="dot" w:pos="9062"/>
             </w:tabs>
-            <w:jc w:val="both"/>
             <w:rPr>
               <w:rFonts w:asciiTheme="minorHAnsi" w:eastAsiaTheme="minorEastAsia" w:hAnsiTheme="minorHAnsi" w:cstheme="minorBidi"/>
               <w:noProof/>
@@ -294,7 +282,7 @@
           <w:r>
             <w:fldChar w:fldCharType="separate"/>
           </w:r>
-          <w:hyperlink w:anchor="_Toc163596121" w:history="1">
+          <w:hyperlink w:anchor="_Toc163681821" w:history="1">
             <w:r>
               <w:rPr>
                 <w:rStyle w:val="Hiperhivatkozs"/>
@@ -321,7 +309,7 @@
                 <w:noProof/>
                 <w:webHidden/>
               </w:rPr>
-              <w:instrText xml:space="preserve"> PAGEREF _Toc163596121 \h </w:instrText>
+              <w:instrText xml:space="preserve"> PAGEREF _Toc163681821 \h </w:instrText>
             </w:r>
             <w:r>
               <w:rPr>
@@ -358,7 +346,6 @@
             <w:tabs>
               <w:tab w:val="right" w:leader="dot" w:pos="9062"/>
             </w:tabs>
-            <w:jc w:val="both"/>
             <w:rPr>
               <w:rFonts w:asciiTheme="minorHAnsi" w:eastAsiaTheme="minorEastAsia" w:hAnsiTheme="minorHAnsi" w:cstheme="minorBidi"/>
               <w:noProof/>
@@ -369,7 +356,7 @@
               <w14:ligatures w14:val="standardContextual"/>
             </w:rPr>
           </w:pPr>
-          <w:hyperlink w:anchor="_Toc163596122" w:history="1">
+          <w:hyperlink w:anchor="_Toc163681822" w:history="1">
             <w:r>
               <w:rPr>
                 <w:rStyle w:val="Hiperhivatkozs"/>
@@ -396,7 +383,7 @@
                 <w:noProof/>
                 <w:webHidden/>
               </w:rPr>
-              <w:instrText xml:space="preserve"> PAGEREF _Toc163596122 \h </w:instrText>
+              <w:instrText xml:space="preserve"> PAGEREF _Toc163681822 \h </w:instrText>
             </w:r>
             <w:r>
               <w:rPr>
@@ -433,7 +420,6 @@
             <w:tabs>
               <w:tab w:val="right" w:leader="dot" w:pos="9062"/>
             </w:tabs>
-            <w:jc w:val="both"/>
             <w:rPr>
               <w:rFonts w:asciiTheme="minorHAnsi" w:eastAsiaTheme="minorEastAsia" w:hAnsiTheme="minorHAnsi" w:cstheme="minorBidi"/>
               <w:noProof/>
@@ -444,7 +430,7 @@
               <w14:ligatures w14:val="standardContextual"/>
             </w:rPr>
           </w:pPr>
-          <w:hyperlink w:anchor="_Toc163596123" w:history="1">
+          <w:hyperlink w:anchor="_Toc163681823" w:history="1">
             <w:r>
               <w:rPr>
                 <w:rStyle w:val="Hiperhivatkozs"/>
@@ -471,7 +457,7 @@
                 <w:noProof/>
                 <w:webHidden/>
               </w:rPr>
-              <w:instrText xml:space="preserve"> PAGEREF _Toc163596123 \h </w:instrText>
+              <w:instrText xml:space="preserve"> PAGEREF _Toc163681823 \h </w:instrText>
             </w:r>
             <w:r>
               <w:rPr>
@@ -508,7 +494,6 @@
             <w:tabs>
               <w:tab w:val="right" w:leader="dot" w:pos="9062"/>
             </w:tabs>
-            <w:jc w:val="both"/>
             <w:rPr>
               <w:rFonts w:asciiTheme="minorHAnsi" w:eastAsiaTheme="minorEastAsia" w:hAnsiTheme="minorHAnsi" w:cstheme="minorBidi"/>
               <w:noProof/>
@@ -519,7 +504,7 @@
               <w14:ligatures w14:val="standardContextual"/>
             </w:rPr>
           </w:pPr>
-          <w:hyperlink w:anchor="_Toc163596124" w:history="1">
+          <w:hyperlink w:anchor="_Toc163681824" w:history="1">
             <w:r>
               <w:rPr>
                 <w:rStyle w:val="Hiperhivatkozs"/>
@@ -546,7 +531,7 @@
                 <w:noProof/>
                 <w:webHidden/>
               </w:rPr>
-              <w:instrText xml:space="preserve"> PAGEREF _Toc163596124 \h </w:instrText>
+              <w:instrText xml:space="preserve"> PAGEREF _Toc163681824 \h </w:instrText>
             </w:r>
             <w:r>
               <w:rPr>
@@ -583,7 +568,6 @@
             <w:tabs>
               <w:tab w:val="right" w:leader="dot" w:pos="9062"/>
             </w:tabs>
-            <w:jc w:val="both"/>
             <w:rPr>
               <w:rFonts w:asciiTheme="minorHAnsi" w:eastAsiaTheme="minorEastAsia" w:hAnsiTheme="minorHAnsi" w:cstheme="minorBidi"/>
               <w:noProof/>
@@ -594,7 +578,7 @@
               <w14:ligatures w14:val="standardContextual"/>
             </w:rPr>
           </w:pPr>
-          <w:hyperlink w:anchor="_Toc163596125" w:history="1">
+          <w:hyperlink w:anchor="_Toc163681825" w:history="1">
             <w:r>
               <w:rPr>
                 <w:rStyle w:val="Hiperhivatkozs"/>
@@ -621,7 +605,7 @@
                 <w:noProof/>
                 <w:webHidden/>
               </w:rPr>
-              <w:instrText xml:space="preserve"> PAGEREF _Toc163596125 \h </w:instrText>
+              <w:instrText xml:space="preserve"> PAGEREF _Toc163681825 \h </w:instrText>
             </w:r>
             <w:r>
               <w:rPr>
@@ -658,7 +642,6 @@
             <w:tabs>
               <w:tab w:val="right" w:leader="dot" w:pos="9062"/>
             </w:tabs>
-            <w:jc w:val="both"/>
             <w:rPr>
               <w:rFonts w:asciiTheme="minorHAnsi" w:eastAsiaTheme="minorEastAsia" w:hAnsiTheme="minorHAnsi" w:cstheme="minorBidi"/>
               <w:noProof/>
@@ -669,7 +652,7 @@
               <w14:ligatures w14:val="standardContextual"/>
             </w:rPr>
           </w:pPr>
-          <w:hyperlink w:anchor="_Toc163596126" w:history="1">
+          <w:hyperlink w:anchor="_Toc163681826" w:history="1">
             <w:r>
               <w:rPr>
                 <w:rStyle w:val="Hiperhivatkozs"/>
@@ -696,7 +679,7 @@
                 <w:noProof/>
                 <w:webHidden/>
               </w:rPr>
-              <w:instrText xml:space="preserve"> PAGEREF _Toc163596126 \h </w:instrText>
+              <w:instrText xml:space="preserve"> PAGEREF _Toc163681826 \h </w:instrText>
             </w:r>
             <w:r>
               <w:rPr>
@@ -733,7 +716,6 @@
             <w:tabs>
               <w:tab w:val="right" w:leader="dot" w:pos="9062"/>
             </w:tabs>
-            <w:jc w:val="both"/>
             <w:rPr>
               <w:rFonts w:asciiTheme="minorHAnsi" w:eastAsiaTheme="minorEastAsia" w:hAnsiTheme="minorHAnsi" w:cstheme="minorBidi"/>
               <w:noProof/>
@@ -744,7 +726,7 @@
               <w14:ligatures w14:val="standardContextual"/>
             </w:rPr>
           </w:pPr>
-          <w:hyperlink w:anchor="_Toc163596127" w:history="1">
+          <w:hyperlink w:anchor="_Toc163681827" w:history="1">
             <w:r>
               <w:rPr>
                 <w:rStyle w:val="Hiperhivatkozs"/>
@@ -771,7 +753,7 @@
                 <w:noProof/>
                 <w:webHidden/>
               </w:rPr>
-              <w:instrText xml:space="preserve"> PAGEREF _Toc163596127 \h </w:instrText>
+              <w:instrText xml:space="preserve"> PAGEREF _Toc163681827 \h </w:instrText>
             </w:r>
             <w:r>
               <w:rPr>
@@ -808,7 +790,6 @@
             <w:tabs>
               <w:tab w:val="right" w:leader="dot" w:pos="9062"/>
             </w:tabs>
-            <w:jc w:val="both"/>
             <w:rPr>
               <w:rFonts w:asciiTheme="minorHAnsi" w:eastAsiaTheme="minorEastAsia" w:hAnsiTheme="minorHAnsi" w:cstheme="minorBidi"/>
               <w:noProof/>
@@ -819,13 +800,13 @@
               <w14:ligatures w14:val="standardContextual"/>
             </w:rPr>
           </w:pPr>
-          <w:hyperlink w:anchor="_Toc163596128" w:history="1">
+          <w:hyperlink w:anchor="_Toc163681828" w:history="1">
             <w:r>
               <w:rPr>
                 <w:rStyle w:val="Hiperhivatkozs"/>
                 <w:noProof/>
               </w:rPr>
-              <w:t>Szürke terület</w:t>
+              <w:t>Lila terület</w:t>
             </w:r>
             <w:r>
               <w:rPr>
@@ -846,7 +827,7 @@
                 <w:noProof/>
                 <w:webHidden/>
               </w:rPr>
-              <w:instrText xml:space="preserve"> PAGEREF _Toc163596128 \h </w:instrText>
+              <w:instrText xml:space="preserve"> PAGEREF _Toc163681828 \h </w:instrText>
             </w:r>
             <w:r>
               <w:rPr>
@@ -883,7 +864,6 @@
             <w:tabs>
               <w:tab w:val="right" w:leader="dot" w:pos="9062"/>
             </w:tabs>
-            <w:jc w:val="both"/>
             <w:rPr>
               <w:rFonts w:asciiTheme="minorHAnsi" w:eastAsiaTheme="minorEastAsia" w:hAnsiTheme="minorHAnsi" w:cstheme="minorBidi"/>
               <w:noProof/>
@@ -894,13 +874,27 @@
               <w14:ligatures w14:val="standardContextual"/>
             </w:rPr>
           </w:pPr>
-          <w:hyperlink w:anchor="_Toc163596129" w:history="1">
+          <w:hyperlink w:anchor="_Toc163681829" w:history="1">
             <w:r>
               <w:rPr>
                 <w:rStyle w:val="Hiperhivatkozs"/>
                 <w:noProof/>
               </w:rPr>
-              <w:t>HSRP</w:t>
+              <w:t>GRE Al</w:t>
+            </w:r>
+            <w:r>
+              <w:rPr>
+                <w:rStyle w:val="Hiperhivatkozs"/>
+                <w:noProof/>
+              </w:rPr>
+              <w:t>a</w:t>
+            </w:r>
+            <w:r>
+              <w:rPr>
+                <w:rStyle w:val="Hiperhivatkozs"/>
+                <w:noProof/>
+              </w:rPr>
+              <w:t>gút</w:t>
             </w:r>
             <w:r>
               <w:rPr>
@@ -921,7 +915,7 @@
                 <w:noProof/>
                 <w:webHidden/>
               </w:rPr>
-              <w:instrText xml:space="preserve"> PAGEREF _Toc163596129 \h </w:instrText>
+              <w:instrText xml:space="preserve"> PAGEREF _Toc163681829 \h </w:instrText>
             </w:r>
             <w:r>
               <w:rPr>
@@ -954,11 +948,10 @@
         </w:p>
         <w:p>
           <w:pPr>
-            <w:pStyle w:val="TJ3"/>
+            <w:pStyle w:val="TJ2"/>
             <w:tabs>
               <w:tab w:val="right" w:leader="dot" w:pos="9062"/>
             </w:tabs>
-            <w:jc w:val="both"/>
             <w:rPr>
               <w:rFonts w:asciiTheme="minorHAnsi" w:eastAsiaTheme="minorEastAsia" w:hAnsiTheme="minorHAnsi" w:cstheme="minorBidi"/>
               <w:noProof/>
@@ -969,13 +962,13 @@
               <w14:ligatures w14:val="standardContextual"/>
             </w:rPr>
           </w:pPr>
-          <w:hyperlink w:anchor="_Toc163596130" w:history="1">
+          <w:hyperlink w:anchor="_Toc163681830" w:history="1">
             <w:r>
               <w:rPr>
                 <w:rStyle w:val="Hiperhivatkozs"/>
                 <w:noProof/>
               </w:rPr>
-              <w:t>NAT</w:t>
+              <w:t>Szürke terület</w:t>
             </w:r>
             <w:r>
               <w:rPr>
@@ -996,7 +989,7 @@
                 <w:noProof/>
                 <w:webHidden/>
               </w:rPr>
-              <w:instrText xml:space="preserve"> PAGEREF _Toc163596130 \h </w:instrText>
+              <w:instrText xml:space="preserve"> PAGEREF _Toc163681830 \h </w:instrText>
             </w:r>
             <w:r>
               <w:rPr>
@@ -1033,7 +1026,6 @@
             <w:tabs>
               <w:tab w:val="right" w:leader="dot" w:pos="9062"/>
             </w:tabs>
-            <w:jc w:val="both"/>
             <w:rPr>
               <w:rFonts w:asciiTheme="minorHAnsi" w:eastAsiaTheme="minorEastAsia" w:hAnsiTheme="minorHAnsi" w:cstheme="minorBidi"/>
               <w:noProof/>
@@ -1044,13 +1036,13 @@
               <w14:ligatures w14:val="standardContextual"/>
             </w:rPr>
           </w:pPr>
-          <w:hyperlink w:anchor="_Toc163596131" w:history="1">
+          <w:hyperlink w:anchor="_Toc163681831" w:history="1">
             <w:r>
               <w:rPr>
                 <w:rStyle w:val="Hiperhivatkozs"/>
                 <w:noProof/>
               </w:rPr>
-              <w:t>ACL</w:t>
+              <w:t>HSRP</w:t>
             </w:r>
             <w:r>
               <w:rPr>
@@ -1071,7 +1063,7 @@
                 <w:noProof/>
                 <w:webHidden/>
               </w:rPr>
-              <w:instrText xml:space="preserve"> PAGEREF _Toc163596131 \h </w:instrText>
+              <w:instrText xml:space="preserve"> PAGEREF _Toc163681831 \h </w:instrText>
             </w:r>
             <w:r>
               <w:rPr>
@@ -1091,7 +1083,7 @@
                 <w:noProof/>
                 <w:webHidden/>
               </w:rPr>
-              <w:t>11</w:t>
+              <w:t>10</w:t>
             </w:r>
             <w:r>
               <w:rPr>
@@ -1108,7 +1100,6 @@
             <w:tabs>
               <w:tab w:val="right" w:leader="dot" w:pos="9062"/>
             </w:tabs>
-            <w:jc w:val="both"/>
             <w:rPr>
               <w:rFonts w:asciiTheme="minorHAnsi" w:eastAsiaTheme="minorEastAsia" w:hAnsiTheme="minorHAnsi" w:cstheme="minorBidi"/>
               <w:noProof/>
@@ -1119,12 +1110,160 @@
               <w14:ligatures w14:val="standardContextual"/>
             </w:rPr>
           </w:pPr>
-          <w:hyperlink w:anchor="_Toc163596132" w:history="1">
+          <w:hyperlink w:anchor="_Toc163681832" w:history="1">
             <w:r>
               <w:rPr>
                 <w:rStyle w:val="Hiperhivatkozs"/>
                 <w:noProof/>
               </w:rPr>
+              <w:t>NAT</w:t>
+            </w:r>
+            <w:r>
+              <w:rPr>
+                <w:noProof/>
+                <w:webHidden/>
+              </w:rPr>
+              <w:tab/>
+            </w:r>
+            <w:r>
+              <w:rPr>
+                <w:noProof/>
+                <w:webHidden/>
+              </w:rPr>
+              <w:fldChar w:fldCharType="begin"/>
+            </w:r>
+            <w:r>
+              <w:rPr>
+                <w:noProof/>
+                <w:webHidden/>
+              </w:rPr>
+              <w:instrText xml:space="preserve"> PAGEREF _Toc163681832 \h </w:instrText>
+            </w:r>
+            <w:r>
+              <w:rPr>
+                <w:noProof/>
+                <w:webHidden/>
+              </w:rPr>
+            </w:r>
+            <w:r>
+              <w:rPr>
+                <w:noProof/>
+                <w:webHidden/>
+              </w:rPr>
+              <w:fldChar w:fldCharType="separate"/>
+            </w:r>
+            <w:r>
+              <w:rPr>
+                <w:noProof/>
+                <w:webHidden/>
+              </w:rPr>
+              <w:t>11</w:t>
+            </w:r>
+            <w:r>
+              <w:rPr>
+                <w:noProof/>
+                <w:webHidden/>
+              </w:rPr>
+              <w:fldChar w:fldCharType="end"/>
+            </w:r>
+          </w:hyperlink>
+        </w:p>
+        <w:p>
+          <w:pPr>
+            <w:pStyle w:val="TJ3"/>
+            <w:tabs>
+              <w:tab w:val="right" w:leader="dot" w:pos="9062"/>
+            </w:tabs>
+            <w:rPr>
+              <w:rFonts w:asciiTheme="minorHAnsi" w:eastAsiaTheme="minorEastAsia" w:hAnsiTheme="minorHAnsi" w:cstheme="minorBidi"/>
+              <w:noProof/>
+              <w:kern w:val="2"/>
+              <w:sz w:val="22"/>
+              <w:szCs w:val="22"/>
+              <w:lang w:val="en-US"/>
+              <w14:ligatures w14:val="standardContextual"/>
+            </w:rPr>
+          </w:pPr>
+          <w:hyperlink w:anchor="_Toc163681833" w:history="1">
+            <w:r>
+              <w:rPr>
+                <w:rStyle w:val="Hiperhivatkozs"/>
+                <w:noProof/>
+              </w:rPr>
+              <w:t>ACL</w:t>
+            </w:r>
+            <w:r>
+              <w:rPr>
+                <w:noProof/>
+                <w:webHidden/>
+              </w:rPr>
+              <w:tab/>
+            </w:r>
+            <w:r>
+              <w:rPr>
+                <w:noProof/>
+                <w:webHidden/>
+              </w:rPr>
+              <w:fldChar w:fldCharType="begin"/>
+            </w:r>
+            <w:r>
+              <w:rPr>
+                <w:noProof/>
+                <w:webHidden/>
+              </w:rPr>
+              <w:instrText xml:space="preserve"> PAGEREF _Toc163681833 \h </w:instrText>
+            </w:r>
+            <w:r>
+              <w:rPr>
+                <w:noProof/>
+                <w:webHidden/>
+              </w:rPr>
+            </w:r>
+            <w:r>
+              <w:rPr>
+                <w:noProof/>
+                <w:webHidden/>
+              </w:rPr>
+              <w:fldChar w:fldCharType="separate"/>
+            </w:r>
+            <w:r>
+              <w:rPr>
+                <w:noProof/>
+                <w:webHidden/>
+              </w:rPr>
+              <w:t>13</w:t>
+            </w:r>
+            <w:r>
+              <w:rPr>
+                <w:noProof/>
+                <w:webHidden/>
+              </w:rPr>
+              <w:fldChar w:fldCharType="end"/>
+            </w:r>
+          </w:hyperlink>
+        </w:p>
+        <w:p>
+          <w:pPr>
+            <w:pStyle w:val="TJ3"/>
+            <w:tabs>
+              <w:tab w:val="right" w:leader="dot" w:pos="9062"/>
+            </w:tabs>
+            <w:rPr>
+              <w:rFonts w:asciiTheme="minorHAnsi" w:eastAsiaTheme="minorEastAsia" w:hAnsiTheme="minorHAnsi" w:cstheme="minorBidi"/>
+              <w:noProof/>
+              <w:kern w:val="2"/>
+              <w:sz w:val="22"/>
+              <w:szCs w:val="22"/>
+              <w:lang w:val="en-US"/>
+              <w14:ligatures w14:val="standardContextual"/>
+            </w:rPr>
+          </w:pPr>
+          <w:hyperlink w:anchor="_Toc163681834" w:history="1">
+            <w:r>
+              <w:rPr>
+                <w:rStyle w:val="Hiperhivatkozs"/>
+                <w:noProof/>
+              </w:rPr>
               <w:t>Szerverek</w:t>
             </w:r>
             <w:r>
@@ -1146,7 +1285,7 @@
                 <w:noProof/>
                 <w:webHidden/>
               </w:rPr>
-              <w:instrText xml:space="preserve"> PAGEREF _Toc163596132 \h </w:instrText>
+              <w:instrText xml:space="preserve"> PAGEREF _Toc163681834 \h </w:instrText>
             </w:r>
             <w:r>
               <w:rPr>
@@ -1166,7 +1305,7 @@
                 <w:noProof/>
                 <w:webHidden/>
               </w:rPr>
-              <w:t>13</w:t>
+              <w:t>15</w:t>
             </w:r>
             <w:r>
               <w:rPr>
@@ -1219,7 +1358,7 @@
         <w:pStyle w:val="Cmsor2"/>
         <w:jc w:val="both"/>
       </w:pPr>
-      <w:bookmarkStart w:id="0" w:name="_Toc163596121"/>
+      <w:bookmarkStart w:id="0" w:name="_Toc163681821"/>
       <w:r>
         <w:t>Hálózat ismertetése</w:t>
       </w:r>
@@ -1265,7 +1404,7 @@
         <w:pStyle w:val="Cmsor2"/>
         <w:jc w:val="both"/>
       </w:pPr>
-      <w:bookmarkStart w:id="1" w:name="_Toc163596122"/>
+      <w:bookmarkStart w:id="1" w:name="_Toc163681822"/>
       <w:r>
         <w:lastRenderedPageBreak/>
         <w:t>Kék terület</w:t>
@@ -1280,7 +1419,7 @@
           <w:rFonts w:ascii="Times New Roman" w:hAnsi="Times New Roman" w:cs="Times New Roman"/>
         </w:rPr>
       </w:pPr>
-      <w:bookmarkStart w:id="2" w:name="_Toc163596123"/>
+      <w:bookmarkStart w:id="2" w:name="_Toc163681823"/>
       <w:proofErr w:type="gramStart"/>
       <w:r>
         <w:rPr>
@@ -1470,7 +1609,7 @@
               </wp:anchor>
             </w:drawing>
           </mc:Choice>
-          <mc:Fallback xmlns:w16du="http://schemas.microsoft.com/office/word/2023/wordml/word16du">
+          <mc:Fallback>
             <w:pict>
               <v:shapetype w14:anchorId="0A1A8B55" id="_x0000_t202" coordsize="21600,21600" o:spt="202" path="m,l,21600r21600,l21600,xe">
                 <v:stroke joinstyle="miter"/>
@@ -1520,23 +1659,7 @@
                         <w:fldChar w:fldCharType="end"/>
                       </w:r>
                       <w:r>
-                        <w:t xml:space="preserve">. ábra - </w:t>
-                      </w:r>
-                      <w:proofErr w:type="spellStart"/>
-                      <w:r>
-                        <w:t>VTP</w:t>
-                      </w:r>
-                      <w:proofErr w:type="spellEnd"/>
-                      <w:r>
-                        <w:t xml:space="preserve"> </w:t>
-                      </w:r>
-                      <w:proofErr w:type="spellStart"/>
-                      <w:r>
-                        <w:t>domain</w:t>
-                      </w:r>
-                      <w:proofErr w:type="spellEnd"/>
-                      <w:r>
-                        <w:t xml:space="preserve"> megváltoztatása a kliensen</w:t>
+                        <w:t>. ábra - VTP domain megváltoztatása a kliensen</w:t>
                       </w:r>
                     </w:p>
                   </w:txbxContent>
@@ -1719,7 +1842,7 @@
               </wp:anchor>
             </w:drawing>
           </mc:Choice>
-          <mc:Fallback xmlns:w16du="http://schemas.microsoft.com/office/word/2023/wordml/word16du">
+          <mc:Fallback>
             <w:pict>
               <v:shape w14:anchorId="294A254E" id="_x0000_s1027" type="#_x0000_t202" style="position:absolute;left:0;text-align:left;margin-left:2.35pt;margin-top:85.8pt;width:451.2pt;height:15.6pt;z-index:251663360;visibility:visible;mso-wrap-style:square;mso-height-percent:0;mso-wrap-distance-left:9pt;mso-wrap-distance-top:0;mso-wrap-distance-right:9pt;mso-wrap-distance-bottom:0;mso-position-horizontal:absolute;mso-position-horizontal-relative:text;mso-position-vertical:absolute;mso-position-vertical-relative:text;mso-height-percent:0;mso-height-relative:margin;v-text-anchor:top" o:gfxdata="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" stroked="f">
                 <v:textbox inset="0,0,0,0">
@@ -1765,15 +1888,7 @@
                         <w:fldChar w:fldCharType="end"/>
                       </w:r>
                       <w:r>
-                        <w:t xml:space="preserve">. ábra - </w:t>
-                      </w:r>
-                      <w:proofErr w:type="spellStart"/>
-                      <w:r>
-                        <w:t>Domain</w:t>
-                      </w:r>
-                      <w:proofErr w:type="spellEnd"/>
-                      <w:r>
-                        <w:t xml:space="preserve"> egyezés hiba a VTP-n</w:t>
+                        <w:t>. ábra - Domain egyezés hiba a VTP-n</w:t>
                       </w:r>
                     </w:p>
                   </w:txbxContent>
@@ -1967,7 +2082,7 @@
               </wp:anchor>
             </w:drawing>
           </mc:Choice>
-          <mc:Fallback xmlns:w16du="http://schemas.microsoft.com/office/word/2023/wordml/word16du">
+          <mc:Fallback>
             <w:pict>
               <v:shape w14:anchorId="376C79D6" id="_x0000_s1028" type="#_x0000_t202" style="position:absolute;left:0;text-align:left;margin-left:402.4pt;margin-top:336.1pt;width:453.6pt;height:12pt;z-index:251666432;visibility:visible;mso-wrap-style:square;mso-height-percent:0;mso-wrap-distance-left:9pt;mso-wrap-distance-top:0;mso-wrap-distance-right:9pt;mso-wrap-distance-bottom:0;mso-position-horizontal:right;mso-position-horizontal-relative:margin;mso-position-vertical:absolute;mso-position-vertical-relative:text;mso-height-percent:0;mso-height-relative:margin;v-text-anchor:top" o:gfxdata="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" stroked="f">
                 <v:textbox inset="0,0,0,0">
@@ -2013,23 +2128,7 @@
                         <w:fldChar w:fldCharType="end"/>
                       </w:r>
                       <w:r>
-                        <w:t xml:space="preserve">. ábra - show </w:t>
-                      </w:r>
-                      <w:proofErr w:type="spellStart"/>
-                      <w:r>
-                        <w:t>vlan</w:t>
-                      </w:r>
-                      <w:proofErr w:type="spellEnd"/>
-                      <w:r>
-                        <w:t xml:space="preserve"> </w:t>
-                      </w:r>
-                      <w:proofErr w:type="spellStart"/>
-                      <w:r>
-                        <w:t>brief</w:t>
-                      </w:r>
-                      <w:proofErr w:type="spellEnd"/>
-                      <w:r>
-                        <w:t xml:space="preserve"> parancs kimenetele VTP esetén</w:t>
+                        <w:t>. ábra - show vlan brief parancs kimenetele VTP esetén</w:t>
                       </w:r>
                     </w:p>
                   </w:txbxContent>
@@ -2045,7 +2144,7 @@
           <w:noProof/>
         </w:rPr>
         <w:drawing>
-          <wp:anchor distT="0" distB="0" distL="114300" distR="114300" simplePos="0" relativeHeight="251664384" behindDoc="0" locked="0" layoutInCell="1" allowOverlap="1" wp14:anchorId="685F7CB7" wp14:editId="74E6D716">
+          <wp:anchor distT="0" distB="0" distL="114300" distR="114300" simplePos="0" relativeHeight="251664384" behindDoc="0" locked="0" layoutInCell="1" allowOverlap="1" wp14:anchorId="685F7CB7" wp14:editId="4AE02FE1">
             <wp:simplePos x="0" y="0"/>
             <wp:positionH relativeFrom="margin">
               <wp:align>center</wp:align>
@@ -2316,7 +2415,7 @@
         </w:rPr>
       </w:pPr>
       <w:bookmarkStart w:id="3" w:name="_Toc152673122"/>
-      <w:bookmarkStart w:id="4" w:name="_Toc163596124"/>
+      <w:bookmarkStart w:id="4" w:name="_Toc163681824"/>
       <w:proofErr w:type="spellStart"/>
       <w:r>
         <w:rPr>
@@ -2908,7 +3007,7 @@
           <w:rFonts w:ascii="Times New Roman" w:hAnsi="Times New Roman" w:cs="Times New Roman"/>
         </w:rPr>
       </w:pPr>
-      <w:bookmarkStart w:id="5" w:name="_Toc163596125"/>
+      <w:bookmarkStart w:id="5" w:name="_Toc163681825"/>
       <w:r>
         <w:rPr>
           <w:rFonts w:ascii="Times New Roman" w:hAnsi="Times New Roman" w:cs="Times New Roman"/>
@@ -3211,7 +3310,7 @@
               </wp:anchor>
             </w:drawing>
           </mc:Choice>
-          <mc:Fallback xmlns:w16du="http://schemas.microsoft.com/office/word/2023/wordml/word16du">
+          <mc:Fallback>
             <w:pict>
               <v:shape w14:anchorId="174CB84A" id="_x0000_s1029" type="#_x0000_t202" style="position:absolute;left:0;text-align:left;margin-left:0;margin-top:1.9pt;width:386.95pt;height:.05pt;z-index:251672576;visibility:visible;mso-wrap-style:square;mso-wrap-distance-left:9pt;mso-wrap-distance-top:0;mso-wrap-distance-right:9pt;mso-wrap-distance-bottom:0;mso-position-horizontal:center;mso-position-horizontal-relative:margin;mso-position-vertical:absolute;mso-position-vertical-relative:text;v-text-anchor:top" o:gfxdata="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" stroked="f">
                 <v:textbox style="mso-fit-shape-to-text:t" inset="0,0,0,0">
@@ -3257,23 +3356,7 @@
                         <w:fldChar w:fldCharType="end"/>
                       </w:r>
                       <w:r>
-                        <w:t xml:space="preserve">. ábra- show port </w:t>
-                      </w:r>
-                      <w:proofErr w:type="spellStart"/>
-                      <w:r>
-                        <w:t>security</w:t>
-                      </w:r>
-                      <w:proofErr w:type="spellEnd"/>
-                      <w:r>
-                        <w:t xml:space="preserve"> </w:t>
-                      </w:r>
-                      <w:proofErr w:type="spellStart"/>
-                      <w:r>
-                        <w:t>parncs</w:t>
-                      </w:r>
-                      <w:proofErr w:type="spellEnd"/>
-                      <w:r>
-                        <w:t xml:space="preserve"> kimenete</w:t>
+                        <w:t>. ábra- show port security parncs kimenete</w:t>
                       </w:r>
                     </w:p>
                   </w:txbxContent>
@@ -3305,7 +3388,7 @@
           <w:rFonts w:ascii="Times New Roman" w:hAnsi="Times New Roman" w:cs="Times New Roman"/>
         </w:rPr>
       </w:pPr>
-      <w:bookmarkStart w:id="6" w:name="_Toc163596126"/>
+      <w:bookmarkStart w:id="6" w:name="_Toc163681826"/>
       <w:r>
         <w:rPr>
           <w:rFonts w:ascii="Times New Roman" w:hAnsi="Times New Roman" w:cs="Times New Roman"/>
@@ -3681,7 +3764,7 @@
           <w:rFonts w:ascii="Times New Roman" w:hAnsi="Times New Roman" w:cs="Times New Roman"/>
         </w:rPr>
       </w:pPr>
-      <w:bookmarkStart w:id="7" w:name="_Toc163596127"/>
+      <w:bookmarkStart w:id="7" w:name="_Toc163681827"/>
       <w:r>
         <w:rPr>
           <w:rFonts w:ascii="Times New Roman" w:hAnsi="Times New Roman" w:cs="Times New Roman"/>
@@ -3905,24 +3988,630 @@
     <w:p>
       <w:pPr>
         <w:pStyle w:val="Cmsor2"/>
-        <w:jc w:val="both"/>
-      </w:pPr>
-      <w:bookmarkStart w:id="8" w:name="_Toc163596128"/>
-      <w:r>
+        <w:rPr>
+          <w:rFonts w:ascii="Times New Roman" w:hAnsi="Times New Roman" w:cs="Times New Roman"/>
+        </w:rPr>
+      </w:pPr>
+      <w:bookmarkStart w:id="8" w:name="_Toc163681828"/>
+      <w:r>
+        <w:rPr>
+          <w:rFonts w:ascii="Times New Roman" w:hAnsi="Times New Roman" w:cs="Times New Roman"/>
+        </w:rPr>
+        <w:t>Lila terület</w:t>
+      </w:r>
+      <w:bookmarkEnd w:id="8"/>
+    </w:p>
+    <w:p>
+      <w:pPr>
+        <w:pStyle w:val="Cmsor3"/>
+      </w:pPr>
+      <w:bookmarkStart w:id="9" w:name="_Toc163681829"/>
+      <w:r>
+        <w:t>GRE Alagút</w:t>
+      </w:r>
+      <w:bookmarkEnd w:id="9"/>
+    </w:p>
+    <w:p>
+      <w:r>
+        <w:t>A GRE Alagút egy olyan virtuális pont-pont kapcsolat, amely fizikailag nem létezik, de a forgalomirányítás számára egy létező útvonalat biztosít a (</w:t>
+      </w:r>
+      <w:proofErr w:type="spellStart"/>
+      <w:proofErr w:type="gramStart"/>
+      <w:r>
+        <w:t>szoftveres,virtuális</w:t>
+      </w:r>
+      <w:proofErr w:type="spellEnd"/>
+      <w:proofErr w:type="gramEnd"/>
+      <w:r>
+        <w:t>) interfészek összekapcsolásával.</w:t>
+      </w:r>
+    </w:p>
+    <w:p>
+      <w:pPr>
+        <w:rPr>
+          <w:noProof/>
+        </w:rPr>
+      </w:pPr>
+      <w:r>
+        <w:rPr>
+          <w:noProof/>
+        </w:rPr>
+        <w:lastRenderedPageBreak/>
+        <mc:AlternateContent>
+          <mc:Choice Requires="wps">
+            <w:drawing>
+              <wp:anchor distT="0" distB="0" distL="114300" distR="114300" simplePos="0" relativeHeight="251686912" behindDoc="0" locked="0" layoutInCell="1" allowOverlap="1" wp14:anchorId="3F5B8758" wp14:editId="63E2075A">
+                <wp:simplePos x="0" y="0"/>
+                <wp:positionH relativeFrom="column">
+                  <wp:posOffset>0</wp:posOffset>
+                </wp:positionH>
+                <wp:positionV relativeFrom="paragraph">
+                  <wp:posOffset>4093845</wp:posOffset>
+                </wp:positionV>
+                <wp:extent cx="5760720" cy="635"/>
+                <wp:effectExtent l="0" t="0" r="0" b="0"/>
+                <wp:wrapSquare wrapText="bothSides"/>
+                <wp:docPr id="15" name="Szövegdoboz 15"/>
+                <wp:cNvGraphicFramePr/>
+                <a:graphic xmlns:a="http://schemas.openxmlformats.org/drawingml/2006/main">
+                  <a:graphicData uri="http://schemas.microsoft.com/office/word/2010/wordprocessingShape">
+                    <wps:wsp>
+                      <wps:cNvSpPr txBox="1"/>
+                      <wps:spPr>
+                        <a:xfrm>
+                          <a:off x="0" y="0"/>
+                          <a:ext cx="5760720" cy="635"/>
+                        </a:xfrm>
+                        <a:prstGeom prst="rect">
+                          <a:avLst/>
+                        </a:prstGeom>
+                        <a:solidFill>
+                          <a:prstClr val="white"/>
+                        </a:solidFill>
+                        <a:ln>
+                          <a:noFill/>
+                        </a:ln>
+                      </wps:spPr>
+                      <wps:txbx>
+                        <w:txbxContent>
+                          <w:p>
+                            <w:pPr>
+                              <w:pStyle w:val="Kpalrs"/>
+                              <w:jc w:val="center"/>
+                              <w:rPr>
+                                <w:sz w:val="24"/>
+                                <w:szCs w:val="24"/>
+                              </w:rPr>
+                            </w:pPr>
+                            <w:r>
+                              <w:t xml:space="preserve">ábra </w:t>
+                            </w:r>
+                            <w:r>
+                              <w:fldChar w:fldCharType="begin"/>
+                            </w:r>
+                            <w:r>
+                              <w:instrText xml:space="preserve"> SEQ ábra \* ARABIC </w:instrText>
+                            </w:r>
+                            <w:r>
+                              <w:fldChar w:fldCharType="separate"/>
+                            </w:r>
+                            <w:r>
+                              <w:rPr>
+                                <w:noProof/>
+                              </w:rPr>
+                              <w:t>5</w:t>
+                            </w:r>
+                            <w:r>
+                              <w:fldChar w:fldCharType="end"/>
+                            </w:r>
+                            <w:r>
+                              <w:t xml:space="preserve"> - GRE Topológia</w:t>
+                            </w:r>
+                          </w:p>
+                        </w:txbxContent>
+                      </wps:txbx>
+                      <wps:bodyPr rot="0" spcFirstLastPara="0" vertOverflow="overflow" horzOverflow="overflow" vert="horz" wrap="square" lIns="0" tIns="0" rIns="0" bIns="0" numCol="1" spcCol="0" rtlCol="0" fromWordArt="0" anchor="t" anchorCtr="0" forceAA="0" compatLnSpc="1">
+                        <a:prstTxWarp prst="textNoShape">
+                          <a:avLst/>
+                        </a:prstTxWarp>
+                        <a:spAutoFit/>
+                      </wps:bodyPr>
+                    </wps:wsp>
+                  </a:graphicData>
+                </a:graphic>
+              </wp:anchor>
+            </w:drawing>
+          </mc:Choice>
+          <mc:Fallback>
+            <w:pict>
+              <v:shape w14:anchorId="3F5B8758" id="Szövegdoboz 15" o:spid="_x0000_s1030" type="#_x0000_t202" style="position:absolute;left:0;text-align:left;margin-left:0;margin-top:322.35pt;width:453.6pt;height:.05pt;z-index:251686912;visibility:visible;mso-wrap-style:square;mso-wrap-distance-left:9pt;mso-wrap-distance-top:0;mso-wrap-distance-right:9pt;mso-wrap-distance-bottom:0;mso-position-horizontal:absolute;mso-position-horizontal-relative:text;mso-position-vertical:absolute;mso-position-vertical-relative:text;v-text-anchor:top" o:gfxdata="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" stroked="f">
+                <v:textbox style="mso-fit-shape-to-text:t" inset="0,0,0,0">
+                  <w:txbxContent>
+                    <w:p>
+                      <w:pPr>
+                        <w:pStyle w:val="Kpalrs"/>
+                        <w:jc w:val="center"/>
+                        <w:rPr>
+                          <w:sz w:val="24"/>
+                          <w:szCs w:val="24"/>
+                        </w:rPr>
+                      </w:pPr>
+                      <w:r>
+                        <w:t xml:space="preserve">ábra </w:t>
+                      </w:r>
+                      <w:r>
+                        <w:fldChar w:fldCharType="begin"/>
+                      </w:r>
+                      <w:r>
+                        <w:instrText xml:space="preserve"> SEQ ábra \* ARABIC </w:instrText>
+                      </w:r>
+                      <w:r>
+                        <w:fldChar w:fldCharType="separate"/>
+                      </w:r>
+                      <w:r>
+                        <w:rPr>
+                          <w:noProof/>
+                        </w:rPr>
+                        <w:t>5</w:t>
+                      </w:r>
+                      <w:r>
+                        <w:fldChar w:fldCharType="end"/>
+                      </w:r>
+                      <w:r>
+                        <w:t xml:space="preserve"> - GRE Topológia</w:t>
+                      </w:r>
+                    </w:p>
+                  </w:txbxContent>
+                </v:textbox>
+                <w10:wrap type="square"/>
+              </v:shape>
+            </w:pict>
+          </mc:Fallback>
+        </mc:AlternateContent>
+      </w:r>
+      <w:r>
+        <w:rPr>
+          <w:noProof/>
+        </w:rPr>
+        <w:drawing>
+          <wp:anchor distT="0" distB="0" distL="114300" distR="114300" simplePos="0" relativeHeight="251684864" behindDoc="0" locked="0" layoutInCell="1" allowOverlap="1" wp14:anchorId="48C53C93" wp14:editId="71A379C9">
+            <wp:simplePos x="0" y="0"/>
+            <wp:positionH relativeFrom="margin">
+              <wp:align>right</wp:align>
+            </wp:positionH>
+            <wp:positionV relativeFrom="paragraph">
+              <wp:posOffset>852805</wp:posOffset>
+            </wp:positionV>
+            <wp:extent cx="5760720" cy="3183890"/>
+            <wp:effectExtent l="19050" t="19050" r="11430" b="16510"/>
+            <wp:wrapSquare wrapText="bothSides"/>
+            <wp:docPr id="13" name="Kép 13"/>
+            <wp:cNvGraphicFramePr>
+              <a:graphicFrameLocks xmlns:a="http://schemas.openxmlformats.org/drawingml/2006/main" noChangeAspect="1"/>
+            </wp:cNvGraphicFramePr>
+            <a:graphic xmlns:a="http://schemas.openxmlformats.org/drawingml/2006/main">
+              <a:graphicData uri="http://schemas.openxmlformats.org/drawingml/2006/picture">
+                <pic:pic xmlns:pic="http://schemas.openxmlformats.org/drawingml/2006/picture">
+                  <pic:nvPicPr>
+                    <pic:cNvPr id="1" name=""/>
+                    <pic:cNvPicPr/>
+                  </pic:nvPicPr>
+                  <pic:blipFill>
+                    <a:blip r:embed="rId16">
+                      <a:extLst>
+                        <a:ext uri="{28A0092B-C50C-407E-A947-70E740481C1C}">
+                          <a14:useLocalDpi xmlns:a14="http://schemas.microsoft.com/office/drawing/2010/main" val="0"/>
+                        </a:ext>
+                      </a:extLst>
+                    </a:blip>
+                    <a:stretch>
+                      <a:fillRect/>
+                    </a:stretch>
+                  </pic:blipFill>
+                  <pic:spPr>
+                    <a:xfrm>
+                      <a:off x="0" y="0"/>
+                      <a:ext cx="5760720" cy="3183890"/>
+                    </a:xfrm>
+                    <a:prstGeom prst="rect">
+                      <a:avLst/>
+                    </a:prstGeom>
+                    <a:ln>
+                      <a:solidFill>
+                        <a:schemeClr val="tx1"/>
+                      </a:solidFill>
+                    </a:ln>
+                  </pic:spPr>
+                </pic:pic>
+              </a:graphicData>
+            </a:graphic>
+          </wp:anchor>
+        </w:drawing>
+      </w:r>
+      <w:r>
+        <w:t xml:space="preserve">Mivel a </w:t>
+      </w:r>
+      <w:proofErr w:type="spellStart"/>
+      <w:r>
+        <w:t>Packet</w:t>
+      </w:r>
+      <w:proofErr w:type="spellEnd"/>
+      <w:r>
+        <w:t xml:space="preserve"> </w:t>
+      </w:r>
+      <w:proofErr w:type="spellStart"/>
+      <w:r>
+        <w:t>Tracer</w:t>
+      </w:r>
+      <w:proofErr w:type="spellEnd"/>
+      <w:r>
+        <w:t xml:space="preserve"> nem teljesen támogatja a GRE protokollt, ezért az </w:t>
+      </w:r>
+      <w:proofErr w:type="spellStart"/>
+      <w:r>
+        <w:t>Tunnel</w:t>
+      </w:r>
+      <w:proofErr w:type="spellEnd"/>
+      <w:r>
+        <w:t>-t PNETLAB segítségével mutatjuk be. Az egyszerűbb bemutatás érdekében, csak a topológia azon részét szemléltetjük, melyen keresztül megy a GRE alagút.</w:t>
+      </w:r>
+      <w:r>
+        <w:rPr>
+          <w:noProof/>
+        </w:rPr>
+        <w:t xml:space="preserve"> </w:t>
+      </w:r>
+    </w:p>
+    <w:p>
+      <w:pPr>
+        <w:rPr>
+          <w:noProof/>
+        </w:rPr>
+      </w:pPr>
+      <w:r>
+        <w:rPr>
+          <w:noProof/>
+        </w:rPr>
+        <w:t xml:space="preserve">A GRE Alagút működésétét egy </w:t>
+      </w:r>
+      <w:r>
+        <w:rPr>
+          <w:rFonts w:ascii="Courier New" w:hAnsi="Courier New" w:cs="Courier New"/>
+          <w:noProof/>
+          <w:color w:val="808080" w:themeColor="background1" w:themeShade="80"/>
+        </w:rPr>
+        <w:t>ping</w:t>
+      </w:r>
+      <w:r>
+        <w:rPr>
+          <w:noProof/>
+        </w:rPr>
+        <w:t xml:space="preserve">, és a </w:t>
+      </w:r>
+      <w:r>
+        <w:rPr>
+          <w:rFonts w:ascii="Courier New" w:hAnsi="Courier New" w:cs="Courier New"/>
+          <w:noProof/>
+          <w:color w:val="808080" w:themeColor="background1" w:themeShade="80"/>
+        </w:rPr>
+        <w:t>wireshark</w:t>
+      </w:r>
+      <w:r>
+        <w:rPr>
+          <w:rFonts w:ascii="Courier New" w:hAnsi="Courier New" w:cs="Courier New"/>
+          <w:noProof/>
+          <w:color w:val="808080" w:themeColor="background1" w:themeShade="80"/>
+        </w:rPr>
+        <w:t xml:space="preserve"> </w:t>
+      </w:r>
+      <w:r>
+        <w:rPr>
+          <w:noProof/>
+        </w:rPr>
+        <w:t>nevű csomagelemző program segítségével szemléltetjuk.</w:t>
+      </w:r>
+    </w:p>
+    <w:p>
+      <w:pPr>
+        <w:rPr>
+          <w:noProof/>
+        </w:rPr>
+      </w:pPr>
+      <w:r>
+        <w:rPr>
+          <w:noProof/>
+        </w:rPr>
+        <w:drawing>
+          <wp:anchor distT="0" distB="0" distL="114300" distR="114300" simplePos="0" relativeHeight="251687936" behindDoc="0" locked="0" layoutInCell="1" allowOverlap="1" wp14:anchorId="259319BC" wp14:editId="2C2F3DD3">
+            <wp:simplePos x="0" y="0"/>
+            <wp:positionH relativeFrom="margin">
+              <wp:align>right</wp:align>
+            </wp:positionH>
+            <wp:positionV relativeFrom="paragraph">
+              <wp:posOffset>212725</wp:posOffset>
+            </wp:positionV>
+            <wp:extent cx="5760720" cy="1300480"/>
+            <wp:effectExtent l="0" t="0" r="0" b="0"/>
+            <wp:wrapSquare wrapText="bothSides"/>
+            <wp:docPr id="16" name="Kép 16"/>
+            <wp:cNvGraphicFramePr>
+              <a:graphicFrameLocks xmlns:a="http://schemas.openxmlformats.org/drawingml/2006/main" noChangeAspect="1"/>
+            </wp:cNvGraphicFramePr>
+            <a:graphic xmlns:a="http://schemas.openxmlformats.org/drawingml/2006/main">
+              <a:graphicData uri="http://schemas.openxmlformats.org/drawingml/2006/picture">
+                <pic:pic xmlns:pic="http://schemas.openxmlformats.org/drawingml/2006/picture">
+                  <pic:nvPicPr>
+                    <pic:cNvPr id="1" name=""/>
+                    <pic:cNvPicPr/>
+                  </pic:nvPicPr>
+                  <pic:blipFill>
+                    <a:blip r:embed="rId17">
+                      <a:extLst>
+                        <a:ext uri="{28A0092B-C50C-407E-A947-70E740481C1C}">
+                          <a14:useLocalDpi xmlns:a14="http://schemas.microsoft.com/office/drawing/2010/main" val="0"/>
+                        </a:ext>
+                      </a:extLst>
+                    </a:blip>
+                    <a:stretch>
+                      <a:fillRect/>
+                    </a:stretch>
+                  </pic:blipFill>
+                  <pic:spPr>
+                    <a:xfrm>
+                      <a:off x="0" y="0"/>
+                      <a:ext cx="5760720" cy="1300480"/>
+                    </a:xfrm>
+                    <a:prstGeom prst="rect">
+                      <a:avLst/>
+                    </a:prstGeom>
+                  </pic:spPr>
+                </pic:pic>
+              </a:graphicData>
+            </a:graphic>
+            <wp14:sizeRelH relativeFrom="margin">
+              <wp14:pctWidth>0</wp14:pctWidth>
+            </wp14:sizeRelH>
+            <wp14:sizeRelV relativeFrom="margin">
+              <wp14:pctHeight>0</wp14:pctHeight>
+            </wp14:sizeRelV>
+          </wp:anchor>
+        </w:drawing>
+      </w:r>
+      <w:r>
+        <w:rPr>
+          <w:noProof/>
+        </w:rPr>
+        <w:br/>
+      </w:r>
+      <w:r>
+        <w:t xml:space="preserve">Ahogyan a LABOR számítógépének terminálja is mutatja, a </w:t>
+      </w:r>
+      <w:proofErr w:type="spellStart"/>
+      <w:r>
+        <w:rPr>
+          <w:rFonts w:ascii="Courier New" w:hAnsi="Courier New" w:cs="Courier New"/>
+          <w:color w:val="808080" w:themeColor="background1" w:themeShade="80"/>
+        </w:rPr>
+        <w:t>ping</w:t>
+      </w:r>
+      <w:proofErr w:type="spellEnd"/>
+      <w:r>
+        <w:rPr>
+          <w:rFonts w:ascii="Courier New" w:hAnsi="Courier New" w:cs="Courier New"/>
+          <w:color w:val="808080" w:themeColor="background1" w:themeShade="80"/>
+        </w:rPr>
+        <w:t xml:space="preserve"> </w:t>
+      </w:r>
+      <w:r>
+        <w:t xml:space="preserve">gond nélkül megérkezett, azonban ez az információ nem tartalmazza, hogy mindez a GRE Alagúton keresztül történt. Erre a célra alkalmas a </w:t>
+      </w:r>
+      <w:r>
+        <w:rPr>
+          <w:rFonts w:ascii="Courier New" w:hAnsi="Courier New" w:cs="Courier New"/>
+          <w:noProof/>
+          <w:color w:val="808080" w:themeColor="background1" w:themeShade="80"/>
+        </w:rPr>
+        <w:t>wireshark</w:t>
+      </w:r>
+      <w:r>
+        <w:rPr>
+          <w:noProof/>
+        </w:rPr>
+        <w:t>,</w:t>
+      </w:r>
+      <w:r>
+        <w:rPr>
+          <w:noProof/>
+        </w:rPr>
+        <w:t xml:space="preserve"> mely bővebb információkkal szolgál.</w:t>
+      </w:r>
+    </w:p>
+    <w:p>
+      <w:pPr>
+        <w:spacing w:before="0" w:after="160" w:line="259" w:lineRule="auto"/>
+        <w:ind w:left="0"/>
+        <w:rPr>
+          <w:noProof/>
+        </w:rPr>
+      </w:pPr>
+      <w:r>
+        <w:rPr>
+          <w:noProof/>
+        </w:rPr>
+        <w:br w:type="page"/>
+      </w:r>
+    </w:p>
+    <w:p>
+      <w:pPr>
+        <w:keepNext/>
+      </w:pPr>
+      <w:r>
+        <w:rPr>
+          <w:noProof/>
+        </w:rPr>
+        <w:lastRenderedPageBreak/>
+        <w:drawing>
+          <wp:inline distT="0" distB="0" distL="0" distR="0" wp14:anchorId="2AEF0CFB" wp14:editId="2FD1D559">
+            <wp:extent cx="5760720" cy="3167380"/>
+            <wp:effectExtent l="0" t="0" r="0" b="0"/>
+            <wp:docPr id="18" name="Kép 18"/>
+            <wp:cNvGraphicFramePr>
+              <a:graphicFrameLocks xmlns:a="http://schemas.openxmlformats.org/drawingml/2006/main" noChangeAspect="1"/>
+            </wp:cNvGraphicFramePr>
+            <a:graphic xmlns:a="http://schemas.openxmlformats.org/drawingml/2006/main">
+              <a:graphicData uri="http://schemas.openxmlformats.org/drawingml/2006/picture">
+                <pic:pic xmlns:pic="http://schemas.openxmlformats.org/drawingml/2006/picture">
+                  <pic:nvPicPr>
+                    <pic:cNvPr id="1" name=""/>
+                    <pic:cNvPicPr/>
+                  </pic:nvPicPr>
+                  <pic:blipFill>
+                    <a:blip r:embed="rId18"/>
+                    <a:stretch>
+                      <a:fillRect/>
+                    </a:stretch>
+                  </pic:blipFill>
+                  <pic:spPr>
+                    <a:xfrm>
+                      <a:off x="0" y="0"/>
+                      <a:ext cx="5760720" cy="3167380"/>
+                    </a:xfrm>
+                    <a:prstGeom prst="rect">
+                      <a:avLst/>
+                    </a:prstGeom>
+                  </pic:spPr>
+                </pic:pic>
+              </a:graphicData>
+            </a:graphic>
+          </wp:inline>
+        </w:drawing>
+      </w:r>
+    </w:p>
+    <w:p>
+      <w:pPr>
+        <w:pStyle w:val="Kpalrs"/>
+        <w:jc w:val="center"/>
+      </w:pPr>
+      <w:r>
+        <w:t xml:space="preserve">ábra </w:t>
+      </w:r>
+      <w:r>
+        <w:fldChar w:fldCharType="begin"/>
+      </w:r>
+      <w:r>
+        <w:instrText xml:space="preserve"> SEQ ábra \* ARABIC </w:instrText>
+      </w:r>
+      <w:r>
+        <w:fldChar w:fldCharType="separate"/>
+      </w:r>
+      <w:r>
+        <w:rPr>
+          <w:noProof/>
+        </w:rPr>
+        <w:t>6</w:t>
+      </w:r>
+      <w:r>
+        <w:fldChar w:fldCharType="end"/>
+      </w:r>
+      <w:r>
+        <w:t xml:space="preserve"> - </w:t>
+      </w:r>
+      <w:proofErr w:type="spellStart"/>
+      <w:r>
+        <w:t>Wireshark</w:t>
+      </w:r>
+      <w:proofErr w:type="spellEnd"/>
+      <w:r>
+        <w:t xml:space="preserve"> GRE</w:t>
+      </w:r>
+    </w:p>
+    <w:p>
+      <w:pPr>
+        <w:jc w:val="both"/>
+        <w:rPr>
+          <w:noProof/>
+        </w:rPr>
+      </w:pPr>
+      <w:r>
+        <w:rPr>
+          <w:noProof/>
+        </w:rPr>
+        <w:t xml:space="preserve"> </w:t>
+      </w:r>
+      <w:r>
+        <w:rPr>
+          <w:noProof/>
+        </w:rPr>
+        <w:t xml:space="preserve">Ahogyan a képen is látható, a </w:t>
+      </w:r>
+      <w:r>
+        <w:rPr>
+          <w:rFonts w:ascii="Courier New" w:hAnsi="Courier New" w:cs="Courier New"/>
+          <w:noProof/>
+          <w:color w:val="808080" w:themeColor="background1" w:themeShade="80"/>
+        </w:rPr>
+        <w:t>ping</w:t>
+      </w:r>
+      <w:r>
+        <w:rPr>
+          <w:rFonts w:ascii="Courier New" w:hAnsi="Courier New" w:cs="Courier New"/>
+          <w:noProof/>
+          <w:color w:val="808080" w:themeColor="background1" w:themeShade="80"/>
+        </w:rPr>
+        <w:t xml:space="preserve"> </w:t>
+      </w:r>
+      <w:r>
+        <w:rPr>
+          <w:noProof/>
+        </w:rPr>
+        <w:t xml:space="preserve">IPv4-en keresztül, </w:t>
+      </w:r>
+      <w:r>
+        <w:rPr>
+          <w:noProof/>
+        </w:rPr>
+        <w:t xml:space="preserve">egy </w:t>
+      </w:r>
+      <w:r>
+        <w:rPr>
+          <w:noProof/>
+        </w:rPr>
+        <w:t>Generic Routing Encapsulation, azaz egy GRE csomagon keresztül lép ki a hálózatból, és abban is érkezik meg.</w:t>
+      </w:r>
+    </w:p>
+    <w:p>
+      <w:pPr>
+        <w:pStyle w:val="Cmsor2"/>
+        <w:jc w:val="both"/>
+        <w:rPr>
+          <w:rFonts w:ascii="Times New Roman" w:hAnsi="Times New Roman" w:cs="Times New Roman"/>
+        </w:rPr>
+      </w:pPr>
+      <w:bookmarkStart w:id="10" w:name="_Toc163681830"/>
+      <w:r>
+        <w:rPr>
+          <w:rFonts w:ascii="Times New Roman" w:hAnsi="Times New Roman" w:cs="Times New Roman"/>
+        </w:rPr>
         <w:t>Szürke terület</w:t>
       </w:r>
-      <w:bookmarkEnd w:id="8"/>
+      <w:bookmarkEnd w:id="10"/>
     </w:p>
     <w:p>
       <w:pPr>
         <w:pStyle w:val="Cmsor3"/>
         <w:jc w:val="both"/>
-      </w:pPr>
-      <w:bookmarkStart w:id="9" w:name="_Toc163596129"/>
-      <w:r>
+        <w:rPr>
+          <w:rFonts w:ascii="Times New Roman" w:hAnsi="Times New Roman" w:cs="Times New Roman"/>
+        </w:rPr>
+      </w:pPr>
+      <w:bookmarkStart w:id="11" w:name="_Toc163681831"/>
+      <w:r>
+        <w:rPr>
+          <w:rFonts w:ascii="Times New Roman" w:hAnsi="Times New Roman" w:cs="Times New Roman"/>
+        </w:rPr>
         <w:t>HSRP</w:t>
       </w:r>
-      <w:bookmarkEnd w:id="9"/>
+      <w:bookmarkEnd w:id="11"/>
     </w:p>
     <w:p>
       <w:pPr>
@@ -3951,11 +4640,10 @@
         <w:t xml:space="preserve">növelő </w:t>
       </w:r>
       <w:r>
-        <w:t xml:space="preserve">protokoll, amely lehetővé teszi a hálózati eszközök gyors átvételét, ha az elsődleges eszköz meghibásodik. Az HSRP egy virtuális IP-címet és MAC-címet használ, amelyet a hálózati eszközök egy csoportja oszt meg, így biztosítva a folyamatos hálózati </w:t>
-      </w:r>
-      <w:r>
-        <w:lastRenderedPageBreak/>
-        <w:t>elérhetőséget és a forgalom zavartalan átirányítását</w:t>
+        <w:t>protokoll, amely lehetővé teszi a hálózati eszközök gyors átvételét, ha az elsődleges eszköz meghibásodik. Az HSRP egy virtuális IP-címet és MAC-címet használ, amelyet a hálózati eszközök</w:t>
+      </w:r>
+      <w:r>
+        <w:t xml:space="preserve"> egy csoportja oszt meg, így biztosítva a folyamatos hálózati elérhetőséget és a forgalom zavartalan átirányítását</w:t>
       </w:r>
       <w:r>
         <w:t>.</w:t>
@@ -3980,7 +4668,7 @@
                     <pic:cNvPicPr/>
                   </pic:nvPicPr>
                   <pic:blipFill>
-                    <a:blip r:embed="rId16">
+                    <a:blip r:embed="rId19">
                       <a:extLst>
                         <a:ext uri="{28A0092B-C50C-407E-A947-70E740481C1C}">
                           <a14:useLocalDpi xmlns:a14="http://schemas.microsoft.com/office/drawing/2010/main" val="0"/>
@@ -4025,6 +4713,7 @@
         <w:jc w:val="both"/>
       </w:pPr>
       <w:r>
+        <w:lastRenderedPageBreak/>
         <w:t>Ha azonban az aktív router áramkimaradás vagy egyéb hiba okán leáll, akkor a BACKUP router veszi át az aktív szerepet, és biztosít elérést a végberendezéseknek</w:t>
       </w:r>
       <w:r>
@@ -4050,7 +4739,7 @@
                     <pic:cNvPicPr/>
                   </pic:nvPicPr>
                   <pic:blipFill>
-                    <a:blip r:embed="rId17">
+                    <a:blip r:embed="rId20">
                       <a:extLst>
                         <a:ext uri="{28A0092B-C50C-407E-A947-70E740481C1C}">
                           <a14:useLocalDpi xmlns:a14="http://schemas.microsoft.com/office/drawing/2010/main" val="0"/>
@@ -4152,7 +4841,7 @@
                     <pic:cNvPicPr/>
                   </pic:nvPicPr>
                   <pic:blipFill>
-                    <a:blip r:embed="rId18">
+                    <a:blip r:embed="rId21">
                       <a:extLst>
                         <a:ext uri="{28A0092B-C50C-407E-A947-70E740481C1C}">
                           <a14:useLocalDpi xmlns:a14="http://schemas.microsoft.com/office/drawing/2010/main" val="0"/>
@@ -4229,7 +4918,6 @@
         <w:jc w:val="both"/>
       </w:pPr>
       <w:r>
-        <w:lastRenderedPageBreak/>
         <w:t>Miután a probléma helyreállt, tehát visszakapcsolt a fő forgalomirányító, látható, hogy az aktív szerepet automatikusan visszavette</w:t>
       </w:r>
       <w:r>
@@ -4252,7 +4940,7 @@
                     <pic:cNvPicPr/>
                   </pic:nvPicPr>
                   <pic:blipFill>
-                    <a:blip r:embed="rId19">
+                    <a:blip r:embed="rId22">
                       <a:extLst>
                         <a:ext uri="{28A0092B-C50C-407E-A947-70E740481C1C}">
                           <a14:useLocalDpi xmlns:a14="http://schemas.microsoft.com/office/drawing/2010/main" val="0"/>
@@ -4288,15 +4976,24 @@
       <w:pPr>
         <w:pStyle w:val="Cmsor3"/>
         <w:jc w:val="both"/>
-      </w:pPr>
-      <w:r>
+        <w:rPr>
+          <w:rFonts w:ascii="Times New Roman" w:hAnsi="Times New Roman" w:cs="Times New Roman"/>
+        </w:rPr>
+      </w:pPr>
+      <w:r>
+        <w:rPr>
+          <w:rFonts w:ascii="Times New Roman" w:hAnsi="Times New Roman" w:cs="Times New Roman"/>
+        </w:rPr>
         <w:tab/>
       </w:r>
-      <w:bookmarkStart w:id="10" w:name="_Toc163596130"/>
-      <w:r>
+      <w:bookmarkStart w:id="12" w:name="_Toc163681832"/>
+      <w:r>
+        <w:rPr>
+          <w:rFonts w:ascii="Times New Roman" w:hAnsi="Times New Roman" w:cs="Times New Roman"/>
+        </w:rPr>
         <w:t>NAT</w:t>
       </w:r>
-      <w:bookmarkEnd w:id="10"/>
+      <w:bookmarkEnd w:id="12"/>
     </w:p>
     <w:p>
       <w:pPr>
@@ -4304,13 +5001,17 @@
         <w:jc w:val="both"/>
       </w:pPr>
       <w:r>
-        <w:t>A NAT l</w:t>
-      </w:r>
-      <w:r>
-        <w:t>ényege, hogy a belső hálózatban lévő eszközök IP címeit a külső hálózat felé lefordítja más IP címekre. Ez a fordítás lehetővé teszi, hogy a belső hálózatban lévő eszközök az internethez kapcsolódjanak anélkül, hogy nyilvános IP címre lenne szükségük.</w:t>
-      </w:r>
-      <w:r>
-        <w:t xml:space="preserve"> A statikus NAT-ot akkor használjuk, ha a belső hálózatban lévő egy adott eszközt a külső hálózatról is el kell érni.</w:t>
+        <w:t>A NAT lényege, hogy a belső hálózatban lévő eszközök IP címeit a külső hálózat felé lefordítja más IP címekre. Ez a fordítás lehetővé teszi, hogy a belső hálózatban lévő eszközök az internethez</w:t>
+      </w:r>
+      <w:r>
+        <w:t xml:space="preserve"> kapcsolódjanak anélkül, hogy nyilvános IP címre lenne szükségük.</w:t>
+      </w:r>
+      <w:r>
+        <w:t xml:space="preserve"> A statikus NAT-ot akkor használjuk, ha a belső hálózatban lévő egy adott </w:t>
+      </w:r>
+      <w:r>
+        <w:lastRenderedPageBreak/>
+        <w:t>eszközt a külső hálózatról is el kell érni.</w:t>
       </w:r>
       <w:r>
         <w:rPr>
@@ -4332,7 +5033,7 @@
                     <pic:cNvPicPr/>
                   </pic:nvPicPr>
                   <pic:blipFill>
-                    <a:blip r:embed="rId20">
+                    <a:blip r:embed="rId23">
                       <a:extLst>
                         <a:ext uri="{28A0092B-C50C-407E-A947-70E740481C1C}">
                           <a14:useLocalDpi xmlns:a14="http://schemas.microsoft.com/office/drawing/2010/main" val="0"/>
@@ -4464,7 +5165,7 @@
                     <pic:cNvPicPr/>
                   </pic:nvPicPr>
                   <pic:blipFill>
-                    <a:blip r:embed="rId21">
+                    <a:blip r:embed="rId24">
                       <a:extLst>
                         <a:ext uri="{28A0092B-C50C-407E-A947-70E740481C1C}">
                           <a14:useLocalDpi xmlns:a14="http://schemas.microsoft.com/office/drawing/2010/main" val="0"/>
@@ -4594,7 +5295,7 @@
                     <pic:cNvPicPr/>
                   </pic:nvPicPr>
                   <pic:blipFill>
-                    <a:blip r:embed="rId21">
+                    <a:blip r:embed="rId24">
                       <a:extLst>
                         <a:ext uri="{28A0092B-C50C-407E-A947-70E740481C1C}">
                           <a14:useLocalDpi xmlns:a14="http://schemas.microsoft.com/office/drawing/2010/main" val="0"/>
@@ -4692,7 +5393,7 @@
                     <pic:cNvPicPr/>
                   </pic:nvPicPr>
                   <pic:blipFill>
-                    <a:blip r:embed="rId22">
+                    <a:blip r:embed="rId25">
                       <a:extLst>
                         <a:ext uri="{28A0092B-C50C-407E-A947-70E740481C1C}">
                           <a14:useLocalDpi xmlns:a14="http://schemas.microsoft.com/office/drawing/2010/main" val="0"/>
@@ -4737,12 +5438,18 @@
       <w:pPr>
         <w:pStyle w:val="Cmsor3"/>
         <w:jc w:val="both"/>
-      </w:pPr>
-      <w:bookmarkStart w:id="11" w:name="_Toc163596131"/>
-      <w:r>
+        <w:rPr>
+          <w:rFonts w:ascii="Times New Roman" w:hAnsi="Times New Roman" w:cs="Times New Roman"/>
+        </w:rPr>
+      </w:pPr>
+      <w:bookmarkStart w:id="13" w:name="_Toc163681833"/>
+      <w:r>
+        <w:rPr>
+          <w:rFonts w:ascii="Times New Roman" w:hAnsi="Times New Roman" w:cs="Times New Roman"/>
+        </w:rPr>
         <w:t>ACL</w:t>
       </w:r>
-      <w:bookmarkEnd w:id="11"/>
+      <w:bookmarkEnd w:id="13"/>
     </w:p>
     <w:p>
       <w:pPr>
@@ -4799,7 +5506,7 @@
                     </pic:cNvPicPr>
                   </pic:nvPicPr>
                   <pic:blipFill>
-                    <a:blip r:embed="rId23">
+                    <a:blip r:embed="rId26">
                       <a:extLst>
                         <a:ext uri="{28A0092B-C50C-407E-A947-70E740481C1C}">
                           <a14:useLocalDpi xmlns:a14="http://schemas.microsoft.com/office/drawing/2010/main" val="0"/>
@@ -4867,7 +5574,7 @@
                     <pic:cNvPicPr/>
                   </pic:nvPicPr>
                   <pic:blipFill>
-                    <a:blip r:embed="rId24">
+                    <a:blip r:embed="rId27">
                       <a:extLst>
                         <a:ext uri="{28A0092B-C50C-407E-A947-70E740481C1C}">
                           <a14:useLocalDpi xmlns:a14="http://schemas.microsoft.com/office/drawing/2010/main" val="0"/>
@@ -4954,7 +5661,7 @@
                     <pic:cNvPicPr/>
                   </pic:nvPicPr>
                   <pic:blipFill>
-                    <a:blip r:embed="rId25">
+                    <a:blip r:embed="rId28">
                       <a:extLst>
                         <a:ext uri="{28A0092B-C50C-407E-A947-70E740481C1C}">
                           <a14:useLocalDpi xmlns:a14="http://schemas.microsoft.com/office/drawing/2010/main" val="0"/>
@@ -4992,12 +5699,12 @@
         <w:pStyle w:val="Cmsor3"/>
         <w:jc w:val="both"/>
       </w:pPr>
-      <w:bookmarkStart w:id="12" w:name="_Toc163596132"/>
+      <w:bookmarkStart w:id="14" w:name="_Toc163681834"/>
       <w:r>
         <w:lastRenderedPageBreak/>
         <w:t>Szerverek</w:t>
       </w:r>
-      <w:bookmarkEnd w:id="12"/>
+      <w:bookmarkEnd w:id="14"/>
     </w:p>
     <w:p>
       <w:pPr>
@@ -5153,7 +5860,7 @@
                     </pic:cNvPicPr>
                   </pic:nvPicPr>
                   <pic:blipFill>
-                    <a:blip r:embed="rId26">
+                    <a:blip r:embed="rId29">
                       <a:extLst>
                         <a:ext uri="{28A0092B-C50C-407E-A947-70E740481C1C}">
                           <a14:useLocalDpi xmlns:a14="http://schemas.microsoft.com/office/drawing/2010/main" val="0"/>
@@ -5280,7 +5987,7 @@
                     <pic:cNvPicPr/>
                   </pic:nvPicPr>
                   <pic:blipFill>
-                    <a:blip r:embed="rId27">
+                    <a:blip r:embed="rId30">
                       <a:extLst>
                         <a:ext uri="{28A0092B-C50C-407E-A947-70E740481C1C}">
                           <a14:useLocalDpi xmlns:a14="http://schemas.microsoft.com/office/drawing/2010/main" val="0"/>
@@ -5407,7 +6114,7 @@
                     </pic:cNvPicPr>
                   </pic:nvPicPr>
                   <pic:blipFill>
-                    <a:blip r:embed="rId28">
+                    <a:blip r:embed="rId31">
                       <a:extLst>
                         <a:ext uri="{28A0092B-C50C-407E-A947-70E740481C1C}">
                           <a14:useLocalDpi xmlns:a14="http://schemas.microsoft.com/office/drawing/2010/main" val="0"/>
@@ -5597,7 +6304,7 @@
                     </pic:cNvPicPr>
                   </pic:nvPicPr>
                   <pic:blipFill>
-                    <a:blip r:embed="rId29">
+                    <a:blip r:embed="rId32">
                       <a:extLst>
                         <a:ext uri="{28A0092B-C50C-407E-A947-70E740481C1C}">
                           <a14:useLocalDpi xmlns:a14="http://schemas.microsoft.com/office/drawing/2010/main" val="0"/>
@@ -5710,7 +6417,7 @@
                     </pic:cNvPicPr>
                   </pic:nvPicPr>
                   <pic:blipFill>
-                    <a:blip r:embed="rId30">
+                    <a:blip r:embed="rId33">
                       <a:extLst>
                         <a:ext uri="{28A0092B-C50C-407E-A947-70E740481C1C}">
                           <a14:useLocalDpi xmlns:a14="http://schemas.microsoft.com/office/drawing/2010/main" val="0"/>

</xml_diff>